<commit_message>
add new migration to update database
</commit_message>
<xml_diff>
--- a/Documentazione dello Sviluppo della Web API HotelsRegistry.docx
+++ b/Documentazione dello Sviluppo della Web API HotelsRegistry.docx
@@ -467,14 +467,7 @@
           <w:b/>
           <w:bCs/>
         </w:rPr>
-        <w:t>Add-Migration InitialCreate -Project HotelsRegistry.Infrastructure -StartupProject HotelsRegistry.API -OutputDir Migrations</w:t>
-      </w:r>
-      <w:r>
-        <w:rPr>
-          <w:b/>
-          <w:bCs/>
-        </w:rPr>
-        <w:t xml:space="preserve"> </w:t>
+        <w:t xml:space="preserve">Add-Migration InitialCreate -Project HotelsRegistry.Infrastructure -StartupProject HotelsRegistry.API -OutputDir Migrations </w:t>
       </w:r>
       <w:r>
         <w:rPr>
@@ -503,14 +496,7 @@
           <w:b/>
           <w:bCs/>
         </w:rPr>
-        <w:t>Update-Database -Project HotelsRegistry.Infrastructure -StartupProject HotelsRegistry.API</w:t>
-      </w:r>
-      <w:r>
-        <w:rPr>
-          <w:b/>
-          <w:bCs/>
-        </w:rPr>
-        <w:t xml:space="preserve"> </w:t>
+        <w:t xml:space="preserve">Update-Database -Project HotelsRegistry.Infrastructure -StartupProject HotelsRegistry.API </w:t>
       </w:r>
       <w:r>
         <w:t>per creare il database sfruttando la m</w:t>
@@ -525,7 +511,13 @@
       </w:pPr>
     </w:p>
     <w:p/>
-    <w:p/>
+    <w:p>
+      <w:pPr>
+        <w:rPr>
+          <w:lang w:val="en-US"/>
+        </w:rPr>
+      </w:pPr>
+    </w:p>
     <w:sectPr>
       <w:pgSz w:w="11906" w:h="16838"/>
       <w:pgMar w:top="1417" w:right="1134" w:bottom="1134" w:left="1134" w:header="708" w:footer="708" w:gutter="0"/>
@@ -1692,6 +1684,7 @@
   <w:style w:type="character" w:default="1" w:styleId="DefaultParagraphFont">
     <w:name w:val="Default Paragraph Font"/>
     <w:uiPriority w:val="1"/>
+    <w:semiHidden/>
     <w:unhideWhenUsed/>
   </w:style>
   <w:style w:type="table" w:default="1" w:styleId="TableNormal">

</xml_diff>